<commit_message>
Main Menu and Other Things
Main Menu (Does literally nothing), Level Menu Exit returns to main menu.
</commit_message>
<xml_diff>
--- a/Design Document.docx
+++ b/Design Document.docx
@@ -58,6 +58,53 @@
       <w:pPr>
         <w:pStyle w:val="ListParagraph"/>
         <w:numPr>
+          <w:ilvl w:val="2"/>
+          <w:numId w:val="3"/>
+        </w:numPr>
+        <w:spacing w:line="480" w:lineRule="auto"/>
+      </w:pPr>
+      <w:r>
+        <w:t>Bryce Salyer – Music and Design</w:t>
+      </w:r>
+    </w:p>
+    <w:p>
+      <w:pPr>
+        <w:pStyle w:val="ListParagraph"/>
+        <w:numPr>
+          <w:ilvl w:val="2"/>
+          <w:numId w:val="3"/>
+        </w:numPr>
+        <w:spacing w:line="480" w:lineRule="auto"/>
+      </w:pPr>
+      <w:r>
+        <w:t>Declan Carroll – Level Design</w:t>
+      </w:r>
+    </w:p>
+    <w:p>
+      <w:pPr>
+        <w:pStyle w:val="ListParagraph"/>
+        <w:numPr>
+          <w:ilvl w:val="2"/>
+          <w:numId w:val="3"/>
+        </w:numPr>
+        <w:spacing w:line="480" w:lineRule="auto"/>
+      </w:pPr>
+      <w:r>
+        <w:t xml:space="preserve">Jeremy </w:t>
+      </w:r>
+      <w:proofErr w:type="spellStart"/>
+      <w:r>
+        <w:t>Sayagnao</w:t>
+      </w:r>
+      <w:proofErr w:type="spellEnd"/>
+      <w:r>
+        <w:t xml:space="preserve"> - </w:t>
+      </w:r>
+    </w:p>
+    <w:p>
+      <w:pPr>
+        <w:pStyle w:val="ListParagraph"/>
+        <w:numPr>
           <w:ilvl w:val="0"/>
           <w:numId w:val="3"/>
         </w:numPr>
@@ -144,6 +191,9 @@
       <w:r>
         <w:t>Objectives – Retrieve item from Point A and bring it to Point B. (Current thought is pollen from a flower to a hive)</w:t>
       </w:r>
+      <w:r>
+        <w:t xml:space="preserve">, within </w:t>
+      </w:r>
     </w:p>
     <w:p>
       <w:pPr>
@@ -155,7 +205,13 @@
         <w:spacing w:line="480" w:lineRule="auto"/>
       </w:pPr>
       <w:r>
-        <w:t>Progression – Access to individual levels by completing the previous.</w:t>
+        <w:t xml:space="preserve">Progression – Access to individual levels by completing </w:t>
+      </w:r>
+      <w:r>
+        <w:t xml:space="preserve">objectives in </w:t>
+      </w:r>
+      <w:r>
+        <w:t>the previous.</w:t>
       </w:r>
     </w:p>
     <w:p>
@@ -249,11 +305,8 @@
         <w:spacing w:line="480" w:lineRule="auto"/>
       </w:pPr>
       <w:r>
-        <w:t xml:space="preserve">The “Grab” Action – This action allows the player to carry and drop interactable items in a level. Only one item may be carried at a time. If an item is dropped on </w:t>
-      </w:r>
-      <w:r>
         <w:lastRenderedPageBreak/>
-        <w:t>another item the items will swap positions: one being carried and the previously held item on the ground.</w:t>
+        <w:t>The “Grab” Action – This action allows the player to carry and drop interactable items in a level. Only one item may be carried at a time. If an item is dropped on another item the items will swap positions: one being carried and the previously held item on the ground.</w:t>
       </w:r>
     </w:p>
     <w:p>
@@ -307,6 +360,22 @@
         </w:numPr>
         <w:spacing w:line="480" w:lineRule="auto"/>
       </w:pPr>
+      <w:r>
+        <w:t>Watering Can – Interacts with certain other objects in the immediate cardinal directions.</w:t>
+      </w:r>
+    </w:p>
+    <w:p>
+      <w:pPr>
+        <w:pStyle w:val="ListParagraph"/>
+        <w:numPr>
+          <w:ilvl w:val="2"/>
+          <w:numId w:val="3"/>
+        </w:numPr>
+        <w:spacing w:line="480" w:lineRule="auto"/>
+      </w:pPr>
+      <w:r>
+        <w:t>Seed – Turns the tile past the seed (from the player) into a fully walkable tile.</w:t>
+      </w:r>
     </w:p>
     <w:p>
       <w:pPr>
@@ -370,7 +439,25 @@
         <w:spacing w:line="480" w:lineRule="auto"/>
       </w:pPr>
       <w:r>
-        <w:t>Level – The screen in which gameplay takes place.</w:t>
+        <w:t>Level</w:t>
+      </w:r>
+      <w:r>
+        <w:t>s</w:t>
+      </w:r>
+      <w:r>
+        <w:t xml:space="preserve"> – The </w:t>
+      </w:r>
+      <w:r>
+        <w:t xml:space="preserve">various </w:t>
+      </w:r>
+      <w:r>
+        <w:t>screen</w:t>
+      </w:r>
+      <w:r>
+        <w:t>s</w:t>
+      </w:r>
+      <w:r>
+        <w:t xml:space="preserve"> in which gameplay takes place.</w:t>
       </w:r>
     </w:p>
     <w:p>
@@ -441,12 +528,12 @@
         <w:pStyle w:val="ListParagraph"/>
         <w:numPr>
           <w:ilvl w:val="1"/>
-          <w:numId w:val="4"/>
-        </w:numPr>
-        <w:spacing w:line="480" w:lineRule="auto"/>
-      </w:pPr>
-      <w:r>
-        <w:t>Tutorial level that introduces movement mechanics.</w:t>
+          <w:numId w:val="3"/>
+        </w:numPr>
+        <w:spacing w:line="480" w:lineRule="auto"/>
+      </w:pPr>
+      <w:r>
+        <w:t xml:space="preserve">Introduce movement and </w:t>
       </w:r>
     </w:p>
     <w:p>
@@ -473,6 +560,180 @@
       </w:pPr>
       <w:r>
         <w:t>The HUD consists of a visual representation of the sequence of inputs currently being pressed.</w:t>
+      </w:r>
+    </w:p>
+    <w:p>
+      <w:r>
+        <w:lastRenderedPageBreak/>
+        <w:br w:type="page"/>
+      </w:r>
+    </w:p>
+    <w:p>
+      <w:pPr>
+        <w:spacing w:line="480" w:lineRule="auto"/>
+      </w:pPr>
+      <w:r>
+        <w:lastRenderedPageBreak/>
+        <w:t>Log</w:t>
+      </w:r>
+    </w:p>
+    <w:p>
+      <w:pPr>
+        <w:spacing w:line="480" w:lineRule="auto"/>
+      </w:pPr>
+      <w:r>
+        <w:t>Week 1 – Jan 5</w:t>
+      </w:r>
+    </w:p>
+    <w:p>
+      <w:pPr>
+        <w:spacing w:line="480" w:lineRule="auto"/>
+      </w:pPr>
+      <w:r>
+        <w:tab/>
+        <w:t>Programming</w:t>
+      </w:r>
+    </w:p>
+    <w:p>
+      <w:pPr>
+        <w:spacing w:line="480" w:lineRule="auto"/>
+      </w:pPr>
+      <w:r>
+        <w:t>Week 2 – Jan 12</w:t>
+      </w:r>
+    </w:p>
+    <w:p>
+      <w:pPr>
+        <w:spacing w:line="480" w:lineRule="auto"/>
+      </w:pPr>
+      <w:r>
+        <w:tab/>
+      </w:r>
+      <w:proofErr w:type="spellStart"/>
+      <w:r>
+        <w:t>Spriting</w:t>
+      </w:r>
+      <w:proofErr w:type="spellEnd"/>
+    </w:p>
+    <w:p>
+      <w:pPr>
+        <w:spacing w:line="480" w:lineRule="auto"/>
+      </w:pPr>
+      <w:r>
+        <w:tab/>
+        <w:t>Programming</w:t>
+      </w:r>
+    </w:p>
+    <w:p>
+      <w:pPr>
+        <w:spacing w:line="480" w:lineRule="auto"/>
+      </w:pPr>
+      <w:r>
+        <w:t>Week 3 – Jan 19</w:t>
+      </w:r>
+    </w:p>
+    <w:p>
+      <w:pPr>
+        <w:spacing w:line="480" w:lineRule="auto"/>
+      </w:pPr>
+      <w:r>
+        <w:tab/>
+      </w:r>
+      <w:proofErr w:type="spellStart"/>
+      <w:r>
+        <w:t>Spriting</w:t>
+      </w:r>
+      <w:proofErr w:type="spellEnd"/>
+    </w:p>
+    <w:p>
+      <w:pPr>
+        <w:spacing w:line="480" w:lineRule="auto"/>
+      </w:pPr>
+      <w:r>
+        <w:tab/>
+        <w:t>Programming</w:t>
+      </w:r>
+    </w:p>
+    <w:p>
+      <w:pPr>
+        <w:spacing w:line="480" w:lineRule="auto"/>
+      </w:pPr>
+      <w:r>
+        <w:tab/>
+        <w:t>Music Design</w:t>
+      </w:r>
+    </w:p>
+    <w:p>
+      <w:pPr>
+        <w:spacing w:line="480" w:lineRule="auto"/>
+      </w:pPr>
+      <w:r>
+        <w:tab/>
+        <w:t>Menu Design</w:t>
+      </w:r>
+    </w:p>
+    <w:p>
+      <w:pPr>
+        <w:spacing w:line="480" w:lineRule="auto"/>
+      </w:pPr>
+      <w:r>
+        <w:t>Week 4 – Jan 26</w:t>
+      </w:r>
+    </w:p>
+    <w:p>
+      <w:pPr>
+        <w:spacing w:line="480" w:lineRule="auto"/>
+      </w:pPr>
+      <w:r>
+        <w:tab/>
+      </w:r>
+      <w:proofErr w:type="spellStart"/>
+      <w:r>
+        <w:t>Spriting</w:t>
+      </w:r>
+      <w:proofErr w:type="spellEnd"/>
+    </w:p>
+    <w:p>
+      <w:pPr>
+        <w:spacing w:line="480" w:lineRule="auto"/>
+      </w:pPr>
+      <w:r>
+        <w:tab/>
+        <w:t>Programming</w:t>
+      </w:r>
+    </w:p>
+    <w:p>
+      <w:pPr>
+        <w:spacing w:line="480" w:lineRule="auto"/>
+      </w:pPr>
+      <w:r>
+        <w:tab/>
+        <w:t>Music Design</w:t>
+      </w:r>
+    </w:p>
+    <w:p>
+      <w:pPr>
+        <w:spacing w:line="480" w:lineRule="auto"/>
+      </w:pPr>
+      <w:r>
+        <w:tab/>
+        <w:t>Menu Design</w:t>
+      </w:r>
+    </w:p>
+    <w:p>
+      <w:pPr>
+        <w:spacing w:line="480" w:lineRule="auto"/>
+      </w:pPr>
+      <w:r>
+        <w:tab/>
+      </w:r>
+    </w:p>
+    <w:p>
+      <w:pPr>
+        <w:spacing w:line="480" w:lineRule="auto"/>
+      </w:pPr>
+      <w:r>
+        <w:t xml:space="preserve">                                                               </w:t>
       </w:r>
     </w:p>
     <w:sectPr>
@@ -690,58 +951,55 @@
     </w:lvl>
   </w:abstractNum>
   <w:abstractNum w:abstractNumId="2" w15:restartNumberingAfterBreak="0">
-    <w:nsid w:val="6A133836"/>
+    <w:nsid w:val="21683976"/>
     <w:multiLevelType w:val="hybridMultilevel"/>
-    <w:tmpl w:val="9A3094C8"/>
-    <w:lvl w:ilvl="0" w:tplc="0409000F">
+    <w:tmpl w:val="FF8AE3D8"/>
+    <w:lvl w:ilvl="0" w:tplc="B762AFC0">
       <w:start w:val="1"/>
       <w:numFmt w:val="decimal"/>
       <w:lvlText w:val="%1."/>
       <w:lvlJc w:val="left"/>
       <w:pPr>
-        <w:ind w:left="720" w:hanging="360"/>
+        <w:ind w:left="1080" w:hanging="360"/>
       </w:pPr>
       <w:rPr>
         <w:rFonts w:hint="default"/>
       </w:rPr>
     </w:lvl>
-    <w:lvl w:ilvl="1" w:tplc="04090001">
-      <w:start w:val="1"/>
-      <w:numFmt w:val="bullet"/>
-      <w:lvlText w:val=""/>
-      <w:lvlJc w:val="left"/>
-      <w:pPr>
-        <w:ind w:left="1440" w:hanging="360"/>
-      </w:pPr>
-      <w:rPr>
-        <w:rFonts w:ascii="Symbol" w:hAnsi="Symbol" w:hint="default"/>
-      </w:rPr>
-    </w:lvl>
-    <w:lvl w:ilvl="2" w:tplc="0409001B">
+    <w:lvl w:ilvl="1" w:tplc="04090019" w:tentative="1">
+      <w:start w:val="1"/>
+      <w:numFmt w:val="lowerLetter"/>
+      <w:lvlText w:val="%2."/>
+      <w:lvlJc w:val="left"/>
+      <w:pPr>
+        <w:ind w:left="1800" w:hanging="360"/>
+      </w:pPr>
+    </w:lvl>
+    <w:lvl w:ilvl="2" w:tplc="0409001B" w:tentative="1">
       <w:start w:val="1"/>
       <w:numFmt w:val="lowerRoman"/>
       <w:lvlText w:val="%3."/>
       <w:lvlJc w:val="right"/>
       <w:pPr>
-        <w:ind w:left="2160" w:hanging="180"/>
-      </w:pPr>
-    </w:lvl>
-    <w:lvl w:ilvl="3" w:tplc="0409000F">
+        <w:ind w:left="2520" w:hanging="180"/>
+      </w:pPr>
+    </w:lvl>
+    <w:lvl w:ilvl="3" w:tplc="0409000F" w:tentative="1">
       <w:start w:val="1"/>
       <w:numFmt w:val="decimal"/>
       <w:lvlText w:val="%4."/>
       <w:lvlJc w:val="left"/>
       <w:pPr>
-        <w:ind w:left="2880" w:hanging="360"/>
-      </w:pPr>
-    </w:lvl>
-    <w:lvl w:ilvl="4" w:tplc="04090019">
+        <w:ind w:left="3240" w:hanging="360"/>
+      </w:pPr>
+    </w:lvl>
+    <w:lvl w:ilvl="4" w:tplc="04090019" w:tentative="1">
       <w:start w:val="1"/>
       <w:numFmt w:val="lowerLetter"/>
       <w:lvlText w:val="%5."/>
       <w:lvlJc w:val="left"/>
       <w:pPr>
-        <w:ind w:left="3600" w:hanging="360"/>
+        <w:ind w:left="3960" w:hanging="360"/>
       </w:pPr>
     </w:lvl>
     <w:lvl w:ilvl="5" w:tplc="0409001B" w:tentative="1">
@@ -750,7 +1008,7 @@
       <w:lvlText w:val="%6."/>
       <w:lvlJc w:val="right"/>
       <w:pPr>
-        <w:ind w:left="4320" w:hanging="180"/>
+        <w:ind w:left="4680" w:hanging="180"/>
       </w:pPr>
     </w:lvl>
     <w:lvl w:ilvl="6" w:tplc="0409000F" w:tentative="1">
@@ -759,7 +1017,7 @@
       <w:lvlText w:val="%7."/>
       <w:lvlJc w:val="left"/>
       <w:pPr>
-        <w:ind w:left="5040" w:hanging="360"/>
+        <w:ind w:left="5400" w:hanging="360"/>
       </w:pPr>
     </w:lvl>
     <w:lvl w:ilvl="7" w:tplc="04090019" w:tentative="1">
@@ -768,7 +1026,7 @@
       <w:lvlText w:val="%8."/>
       <w:lvlJc w:val="left"/>
       <w:pPr>
-        <w:ind w:left="5760" w:hanging="360"/>
+        <w:ind w:left="6120" w:hanging="360"/>
       </w:pPr>
     </w:lvl>
     <w:lvl w:ilvl="8" w:tplc="0409001B" w:tentative="1">
@@ -777,11 +1035,456 @@
       <w:lvlText w:val="%9."/>
       <w:lvlJc w:val="right"/>
       <w:pPr>
-        <w:ind w:left="6480" w:hanging="180"/>
+        <w:ind w:left="6840" w:hanging="180"/>
       </w:pPr>
     </w:lvl>
   </w:abstractNum>
   <w:abstractNum w:abstractNumId="3" w15:restartNumberingAfterBreak="0">
+    <w:nsid w:val="2EBD5164"/>
+    <w:multiLevelType w:val="hybridMultilevel"/>
+    <w:tmpl w:val="A090653C"/>
+    <w:lvl w:ilvl="0" w:tplc="75408F44">
+      <w:start w:val="1"/>
+      <w:numFmt w:val="decimal"/>
+      <w:lvlText w:val="%1."/>
+      <w:lvlJc w:val="left"/>
+      <w:pPr>
+        <w:ind w:left="1080" w:hanging="360"/>
+      </w:pPr>
+      <w:rPr>
+        <w:rFonts w:hint="default"/>
+      </w:rPr>
+    </w:lvl>
+    <w:lvl w:ilvl="1" w:tplc="04090019" w:tentative="1">
+      <w:start w:val="1"/>
+      <w:numFmt w:val="lowerLetter"/>
+      <w:lvlText w:val="%2."/>
+      <w:lvlJc w:val="left"/>
+      <w:pPr>
+        <w:ind w:left="1800" w:hanging="360"/>
+      </w:pPr>
+    </w:lvl>
+    <w:lvl w:ilvl="2" w:tplc="0409001B" w:tentative="1">
+      <w:start w:val="1"/>
+      <w:numFmt w:val="lowerRoman"/>
+      <w:lvlText w:val="%3."/>
+      <w:lvlJc w:val="right"/>
+      <w:pPr>
+        <w:ind w:left="2520" w:hanging="180"/>
+      </w:pPr>
+    </w:lvl>
+    <w:lvl w:ilvl="3" w:tplc="0409000F" w:tentative="1">
+      <w:start w:val="1"/>
+      <w:numFmt w:val="decimal"/>
+      <w:lvlText w:val="%4."/>
+      <w:lvlJc w:val="left"/>
+      <w:pPr>
+        <w:ind w:left="3240" w:hanging="360"/>
+      </w:pPr>
+    </w:lvl>
+    <w:lvl w:ilvl="4" w:tplc="04090019" w:tentative="1">
+      <w:start w:val="1"/>
+      <w:numFmt w:val="lowerLetter"/>
+      <w:lvlText w:val="%5."/>
+      <w:lvlJc w:val="left"/>
+      <w:pPr>
+        <w:ind w:left="3960" w:hanging="360"/>
+      </w:pPr>
+    </w:lvl>
+    <w:lvl w:ilvl="5" w:tplc="0409001B" w:tentative="1">
+      <w:start w:val="1"/>
+      <w:numFmt w:val="lowerRoman"/>
+      <w:lvlText w:val="%6."/>
+      <w:lvlJc w:val="right"/>
+      <w:pPr>
+        <w:ind w:left="4680" w:hanging="180"/>
+      </w:pPr>
+    </w:lvl>
+    <w:lvl w:ilvl="6" w:tplc="0409000F" w:tentative="1">
+      <w:start w:val="1"/>
+      <w:numFmt w:val="decimal"/>
+      <w:lvlText w:val="%7."/>
+      <w:lvlJc w:val="left"/>
+      <w:pPr>
+        <w:ind w:left="5400" w:hanging="360"/>
+      </w:pPr>
+    </w:lvl>
+    <w:lvl w:ilvl="7" w:tplc="04090019" w:tentative="1">
+      <w:start w:val="1"/>
+      <w:numFmt w:val="lowerLetter"/>
+      <w:lvlText w:val="%8."/>
+      <w:lvlJc w:val="left"/>
+      <w:pPr>
+        <w:ind w:left="6120" w:hanging="360"/>
+      </w:pPr>
+    </w:lvl>
+    <w:lvl w:ilvl="8" w:tplc="0409001B" w:tentative="1">
+      <w:start w:val="1"/>
+      <w:numFmt w:val="lowerRoman"/>
+      <w:lvlText w:val="%9."/>
+      <w:lvlJc w:val="right"/>
+      <w:pPr>
+        <w:ind w:left="6840" w:hanging="180"/>
+      </w:pPr>
+    </w:lvl>
+  </w:abstractNum>
+  <w:abstractNum w:abstractNumId="4" w15:restartNumberingAfterBreak="0">
+    <w:nsid w:val="566C3B82"/>
+    <w:multiLevelType w:val="hybridMultilevel"/>
+    <w:tmpl w:val="8E944F68"/>
+    <w:lvl w:ilvl="0" w:tplc="6C7086C4">
+      <w:start w:val="1"/>
+      <w:numFmt w:val="decimal"/>
+      <w:lvlText w:val="%1."/>
+      <w:lvlJc w:val="left"/>
+      <w:pPr>
+        <w:ind w:left="1080" w:hanging="360"/>
+      </w:pPr>
+      <w:rPr>
+        <w:rFonts w:hint="default"/>
+      </w:rPr>
+    </w:lvl>
+    <w:lvl w:ilvl="1" w:tplc="04090019" w:tentative="1">
+      <w:start w:val="1"/>
+      <w:numFmt w:val="lowerLetter"/>
+      <w:lvlText w:val="%2."/>
+      <w:lvlJc w:val="left"/>
+      <w:pPr>
+        <w:ind w:left="1800" w:hanging="360"/>
+      </w:pPr>
+    </w:lvl>
+    <w:lvl w:ilvl="2" w:tplc="0409001B" w:tentative="1">
+      <w:start w:val="1"/>
+      <w:numFmt w:val="lowerRoman"/>
+      <w:lvlText w:val="%3."/>
+      <w:lvlJc w:val="right"/>
+      <w:pPr>
+        <w:ind w:left="2520" w:hanging="180"/>
+      </w:pPr>
+    </w:lvl>
+    <w:lvl w:ilvl="3" w:tplc="0409000F" w:tentative="1">
+      <w:start w:val="1"/>
+      <w:numFmt w:val="decimal"/>
+      <w:lvlText w:val="%4."/>
+      <w:lvlJc w:val="left"/>
+      <w:pPr>
+        <w:ind w:left="3240" w:hanging="360"/>
+      </w:pPr>
+    </w:lvl>
+    <w:lvl w:ilvl="4" w:tplc="04090019" w:tentative="1">
+      <w:start w:val="1"/>
+      <w:numFmt w:val="lowerLetter"/>
+      <w:lvlText w:val="%5."/>
+      <w:lvlJc w:val="left"/>
+      <w:pPr>
+        <w:ind w:left="3960" w:hanging="360"/>
+      </w:pPr>
+    </w:lvl>
+    <w:lvl w:ilvl="5" w:tplc="0409001B" w:tentative="1">
+      <w:start w:val="1"/>
+      <w:numFmt w:val="lowerRoman"/>
+      <w:lvlText w:val="%6."/>
+      <w:lvlJc w:val="right"/>
+      <w:pPr>
+        <w:ind w:left="4680" w:hanging="180"/>
+      </w:pPr>
+    </w:lvl>
+    <w:lvl w:ilvl="6" w:tplc="0409000F" w:tentative="1">
+      <w:start w:val="1"/>
+      <w:numFmt w:val="decimal"/>
+      <w:lvlText w:val="%7."/>
+      <w:lvlJc w:val="left"/>
+      <w:pPr>
+        <w:ind w:left="5400" w:hanging="360"/>
+      </w:pPr>
+    </w:lvl>
+    <w:lvl w:ilvl="7" w:tplc="04090019" w:tentative="1">
+      <w:start w:val="1"/>
+      <w:numFmt w:val="lowerLetter"/>
+      <w:lvlText w:val="%8."/>
+      <w:lvlJc w:val="left"/>
+      <w:pPr>
+        <w:ind w:left="6120" w:hanging="360"/>
+      </w:pPr>
+    </w:lvl>
+    <w:lvl w:ilvl="8" w:tplc="0409001B" w:tentative="1">
+      <w:start w:val="1"/>
+      <w:numFmt w:val="lowerRoman"/>
+      <w:lvlText w:val="%9."/>
+      <w:lvlJc w:val="right"/>
+      <w:pPr>
+        <w:ind w:left="6840" w:hanging="180"/>
+      </w:pPr>
+    </w:lvl>
+  </w:abstractNum>
+  <w:abstractNum w:abstractNumId="5" w15:restartNumberingAfterBreak="0">
+    <w:nsid w:val="61860FAD"/>
+    <w:multiLevelType w:val="hybridMultilevel"/>
+    <w:tmpl w:val="3650F532"/>
+    <w:lvl w:ilvl="0" w:tplc="0409000F">
+      <w:start w:val="1"/>
+      <w:numFmt w:val="decimal"/>
+      <w:lvlText w:val="%1."/>
+      <w:lvlJc w:val="left"/>
+      <w:pPr>
+        <w:ind w:left="720" w:hanging="360"/>
+      </w:pPr>
+      <w:rPr>
+        <w:rFonts w:hint="default"/>
+      </w:rPr>
+    </w:lvl>
+    <w:lvl w:ilvl="1" w:tplc="04090019" w:tentative="1">
+      <w:start w:val="1"/>
+      <w:numFmt w:val="lowerLetter"/>
+      <w:lvlText w:val="%2."/>
+      <w:lvlJc w:val="left"/>
+      <w:pPr>
+        <w:ind w:left="1440" w:hanging="360"/>
+      </w:pPr>
+    </w:lvl>
+    <w:lvl w:ilvl="2" w:tplc="0409001B" w:tentative="1">
+      <w:start w:val="1"/>
+      <w:numFmt w:val="lowerRoman"/>
+      <w:lvlText w:val="%3."/>
+      <w:lvlJc w:val="right"/>
+      <w:pPr>
+        <w:ind w:left="2160" w:hanging="180"/>
+      </w:pPr>
+    </w:lvl>
+    <w:lvl w:ilvl="3" w:tplc="0409000F" w:tentative="1">
+      <w:start w:val="1"/>
+      <w:numFmt w:val="decimal"/>
+      <w:lvlText w:val="%4."/>
+      <w:lvlJc w:val="left"/>
+      <w:pPr>
+        <w:ind w:left="2880" w:hanging="360"/>
+      </w:pPr>
+    </w:lvl>
+    <w:lvl w:ilvl="4" w:tplc="04090019" w:tentative="1">
+      <w:start w:val="1"/>
+      <w:numFmt w:val="lowerLetter"/>
+      <w:lvlText w:val="%5."/>
+      <w:lvlJc w:val="left"/>
+      <w:pPr>
+        <w:ind w:left="3600" w:hanging="360"/>
+      </w:pPr>
+    </w:lvl>
+    <w:lvl w:ilvl="5" w:tplc="0409001B" w:tentative="1">
+      <w:start w:val="1"/>
+      <w:numFmt w:val="lowerRoman"/>
+      <w:lvlText w:val="%6."/>
+      <w:lvlJc w:val="right"/>
+      <w:pPr>
+        <w:ind w:left="4320" w:hanging="180"/>
+      </w:pPr>
+    </w:lvl>
+    <w:lvl w:ilvl="6" w:tplc="0409000F" w:tentative="1">
+      <w:start w:val="1"/>
+      <w:numFmt w:val="decimal"/>
+      <w:lvlText w:val="%7."/>
+      <w:lvlJc w:val="left"/>
+      <w:pPr>
+        <w:ind w:left="5040" w:hanging="360"/>
+      </w:pPr>
+    </w:lvl>
+    <w:lvl w:ilvl="7" w:tplc="04090019" w:tentative="1">
+      <w:start w:val="1"/>
+      <w:numFmt w:val="lowerLetter"/>
+      <w:lvlText w:val="%8."/>
+      <w:lvlJc w:val="left"/>
+      <w:pPr>
+        <w:ind w:left="5760" w:hanging="360"/>
+      </w:pPr>
+    </w:lvl>
+    <w:lvl w:ilvl="8" w:tplc="0409001B" w:tentative="1">
+      <w:start w:val="1"/>
+      <w:numFmt w:val="lowerRoman"/>
+      <w:lvlText w:val="%9."/>
+      <w:lvlJc w:val="right"/>
+      <w:pPr>
+        <w:ind w:left="6480" w:hanging="180"/>
+      </w:pPr>
+    </w:lvl>
+  </w:abstractNum>
+  <w:abstractNum w:abstractNumId="6" w15:restartNumberingAfterBreak="0">
+    <w:nsid w:val="6A133836"/>
+    <w:multiLevelType w:val="hybridMultilevel"/>
+    <w:tmpl w:val="206C4B46"/>
+    <w:lvl w:ilvl="0" w:tplc="0409000F">
+      <w:start w:val="1"/>
+      <w:numFmt w:val="decimal"/>
+      <w:lvlText w:val="%1."/>
+      <w:lvlJc w:val="left"/>
+      <w:pPr>
+        <w:ind w:left="720" w:hanging="360"/>
+      </w:pPr>
+      <w:rPr>
+        <w:rFonts w:hint="default"/>
+      </w:rPr>
+    </w:lvl>
+    <w:lvl w:ilvl="1" w:tplc="0409000F">
+      <w:start w:val="1"/>
+      <w:numFmt w:val="decimal"/>
+      <w:lvlText w:val="%2."/>
+      <w:lvlJc w:val="left"/>
+      <w:pPr>
+        <w:ind w:left="1440" w:hanging="360"/>
+      </w:pPr>
+    </w:lvl>
+    <w:lvl w:ilvl="2" w:tplc="0409001B">
+      <w:start w:val="1"/>
+      <w:numFmt w:val="lowerRoman"/>
+      <w:lvlText w:val="%3."/>
+      <w:lvlJc w:val="right"/>
+      <w:pPr>
+        <w:ind w:left="2160" w:hanging="180"/>
+      </w:pPr>
+    </w:lvl>
+    <w:lvl w:ilvl="3" w:tplc="0409000F">
+      <w:start w:val="1"/>
+      <w:numFmt w:val="decimal"/>
+      <w:lvlText w:val="%4."/>
+      <w:lvlJc w:val="left"/>
+      <w:pPr>
+        <w:ind w:left="2880" w:hanging="360"/>
+      </w:pPr>
+    </w:lvl>
+    <w:lvl w:ilvl="4" w:tplc="04090019">
+      <w:start w:val="1"/>
+      <w:numFmt w:val="lowerLetter"/>
+      <w:lvlText w:val="%5."/>
+      <w:lvlJc w:val="left"/>
+      <w:pPr>
+        <w:ind w:left="3600" w:hanging="360"/>
+      </w:pPr>
+    </w:lvl>
+    <w:lvl w:ilvl="5" w:tplc="0409001B" w:tentative="1">
+      <w:start w:val="1"/>
+      <w:numFmt w:val="lowerRoman"/>
+      <w:lvlText w:val="%6."/>
+      <w:lvlJc w:val="right"/>
+      <w:pPr>
+        <w:ind w:left="4320" w:hanging="180"/>
+      </w:pPr>
+    </w:lvl>
+    <w:lvl w:ilvl="6" w:tplc="0409000F" w:tentative="1">
+      <w:start w:val="1"/>
+      <w:numFmt w:val="decimal"/>
+      <w:lvlText w:val="%7."/>
+      <w:lvlJc w:val="left"/>
+      <w:pPr>
+        <w:ind w:left="5040" w:hanging="360"/>
+      </w:pPr>
+    </w:lvl>
+    <w:lvl w:ilvl="7" w:tplc="04090019" w:tentative="1">
+      <w:start w:val="1"/>
+      <w:numFmt w:val="lowerLetter"/>
+      <w:lvlText w:val="%8."/>
+      <w:lvlJc w:val="left"/>
+      <w:pPr>
+        <w:ind w:left="5760" w:hanging="360"/>
+      </w:pPr>
+    </w:lvl>
+    <w:lvl w:ilvl="8" w:tplc="0409001B" w:tentative="1">
+      <w:start w:val="1"/>
+      <w:numFmt w:val="lowerRoman"/>
+      <w:lvlText w:val="%9."/>
+      <w:lvlJc w:val="right"/>
+      <w:pPr>
+        <w:ind w:left="6480" w:hanging="180"/>
+      </w:pPr>
+    </w:lvl>
+  </w:abstractNum>
+  <w:abstractNum w:abstractNumId="7" w15:restartNumberingAfterBreak="0">
+    <w:nsid w:val="70165C95"/>
+    <w:multiLevelType w:val="hybridMultilevel"/>
+    <w:tmpl w:val="CCC0605C"/>
+    <w:lvl w:ilvl="0" w:tplc="E7FEBE5E">
+      <w:start w:val="1"/>
+      <w:numFmt w:val="decimal"/>
+      <w:lvlText w:val="%1."/>
+      <w:lvlJc w:val="left"/>
+      <w:pPr>
+        <w:ind w:left="1080" w:hanging="360"/>
+      </w:pPr>
+      <w:rPr>
+        <w:rFonts w:hint="default"/>
+      </w:rPr>
+    </w:lvl>
+    <w:lvl w:ilvl="1" w:tplc="04090019" w:tentative="1">
+      <w:start w:val="1"/>
+      <w:numFmt w:val="lowerLetter"/>
+      <w:lvlText w:val="%2."/>
+      <w:lvlJc w:val="left"/>
+      <w:pPr>
+        <w:ind w:left="1800" w:hanging="360"/>
+      </w:pPr>
+    </w:lvl>
+    <w:lvl w:ilvl="2" w:tplc="0409001B" w:tentative="1">
+      <w:start w:val="1"/>
+      <w:numFmt w:val="lowerRoman"/>
+      <w:lvlText w:val="%3."/>
+      <w:lvlJc w:val="right"/>
+      <w:pPr>
+        <w:ind w:left="2520" w:hanging="180"/>
+      </w:pPr>
+    </w:lvl>
+    <w:lvl w:ilvl="3" w:tplc="0409000F" w:tentative="1">
+      <w:start w:val="1"/>
+      <w:numFmt w:val="decimal"/>
+      <w:lvlText w:val="%4."/>
+      <w:lvlJc w:val="left"/>
+      <w:pPr>
+        <w:ind w:left="3240" w:hanging="360"/>
+      </w:pPr>
+    </w:lvl>
+    <w:lvl w:ilvl="4" w:tplc="04090019" w:tentative="1">
+      <w:start w:val="1"/>
+      <w:numFmt w:val="lowerLetter"/>
+      <w:lvlText w:val="%5."/>
+      <w:lvlJc w:val="left"/>
+      <w:pPr>
+        <w:ind w:left="3960" w:hanging="360"/>
+      </w:pPr>
+    </w:lvl>
+    <w:lvl w:ilvl="5" w:tplc="0409001B" w:tentative="1">
+      <w:start w:val="1"/>
+      <w:numFmt w:val="lowerRoman"/>
+      <w:lvlText w:val="%6."/>
+      <w:lvlJc w:val="right"/>
+      <w:pPr>
+        <w:ind w:left="4680" w:hanging="180"/>
+      </w:pPr>
+    </w:lvl>
+    <w:lvl w:ilvl="6" w:tplc="0409000F" w:tentative="1">
+      <w:start w:val="1"/>
+      <w:numFmt w:val="decimal"/>
+      <w:lvlText w:val="%7."/>
+      <w:lvlJc w:val="left"/>
+      <w:pPr>
+        <w:ind w:left="5400" w:hanging="360"/>
+      </w:pPr>
+    </w:lvl>
+    <w:lvl w:ilvl="7" w:tplc="04090019" w:tentative="1">
+      <w:start w:val="1"/>
+      <w:numFmt w:val="lowerLetter"/>
+      <w:lvlText w:val="%8."/>
+      <w:lvlJc w:val="left"/>
+      <w:pPr>
+        <w:ind w:left="6120" w:hanging="360"/>
+      </w:pPr>
+    </w:lvl>
+    <w:lvl w:ilvl="8" w:tplc="0409001B" w:tentative="1">
+      <w:start w:val="1"/>
+      <w:numFmt w:val="lowerRoman"/>
+      <w:lvlText w:val="%9."/>
+      <w:lvlJc w:val="right"/>
+      <w:pPr>
+        <w:ind w:left="6840" w:hanging="180"/>
+      </w:pPr>
+    </w:lvl>
+  </w:abstractNum>
+  <w:abstractNum w:abstractNumId="8" w15:restartNumberingAfterBreak="0">
     <w:nsid w:val="758139E2"/>
     <w:multiLevelType w:val="hybridMultilevel"/>
     <w:tmpl w:val="48B807AA"/>
@@ -877,9 +1580,24 @@
     <w:abstractNumId w:val="0"/>
   </w:num>
   <w:num w:numId="3" w16cid:durableId="1868055299">
+    <w:abstractNumId w:val="6"/>
+  </w:num>
+  <w:num w:numId="4" w16cid:durableId="1078938469">
+    <w:abstractNumId w:val="8"/>
+  </w:num>
+  <w:num w:numId="5" w16cid:durableId="659507658">
+    <w:abstractNumId w:val="5"/>
+  </w:num>
+  <w:num w:numId="6" w16cid:durableId="2042902677">
+    <w:abstractNumId w:val="7"/>
+  </w:num>
+  <w:num w:numId="7" w16cid:durableId="1148982121">
     <w:abstractNumId w:val="2"/>
   </w:num>
-  <w:num w:numId="4" w16cid:durableId="1078938469">
+  <w:num w:numId="8" w16cid:durableId="657223047">
+    <w:abstractNumId w:val="4"/>
+  </w:num>
+  <w:num w:numId="9" w16cid:durableId="1456168847">
     <w:abstractNumId w:val="3"/>
   </w:num>
 </w:numbering>

</xml_diff>